<commit_message>
acabado doc de SO
</commit_message>
<xml_diff>
--- a/SO/Prácticas/realización guión 1.docx
+++ b/SO/Prácticas/realización guión 1.docx
@@ -2684,16 +2684,43 @@
       <w:pPr>
         <w:rPr>
           <w:rFonts w:asciiTheme="majorHAnsi" w:eastAsia="Times New Roman" w:hAnsiTheme="majorHAnsi" w:cstheme="majorHAnsi"/>
-          <w:lang w:eastAsia="es-ES"/>
-        </w:rPr>
-      </w:pPr>
-      <w:proofErr w:type="spellStart"/>
-      <w:r>
-        <w:rPr>
-          <w:rFonts w:asciiTheme="majorHAnsi" w:eastAsia="Times New Roman" w:hAnsiTheme="majorHAnsi" w:cstheme="majorHAnsi"/>
-          <w:lang w:eastAsia="es-ES"/>
-        </w:rPr>
-        <w:t>Pss</w:t>
+          <w:bCs/>
+          <w:lang w:eastAsia="es-ES"/>
+        </w:rPr>
+      </w:pPr>
+      <w:proofErr w:type="spellStart"/>
+      <w:r>
+        <w:rPr>
+          <w:rFonts w:asciiTheme="majorHAnsi" w:eastAsia="Times New Roman" w:hAnsiTheme="majorHAnsi" w:cstheme="majorHAnsi"/>
+          <w:bCs/>
+          <w:lang w:eastAsia="es-ES"/>
+        </w:rPr>
+        <w:t>ls</w:t>
+      </w:r>
+      <w:proofErr w:type="spellEnd"/>
+      <w:r>
+        <w:rPr>
+          <w:rFonts w:asciiTheme="majorHAnsi" w:eastAsia="Times New Roman" w:hAnsiTheme="majorHAnsi" w:cstheme="majorHAnsi"/>
+          <w:bCs/>
+          <w:lang w:eastAsia="es-ES"/>
+        </w:rPr>
+        <w:t xml:space="preserve"> -l &gt; listado asignas a un fichero el listado de ficheros</w:t>
+      </w:r>
+    </w:p>
+    <w:p>
+      <w:pPr>
+        <w:rPr>
+          <w:rFonts w:asciiTheme="majorHAnsi" w:eastAsia="Times New Roman" w:hAnsiTheme="majorHAnsi" w:cstheme="majorHAnsi"/>
+          <w:lang w:eastAsia="es-ES"/>
+        </w:rPr>
+      </w:pPr>
+      <w:proofErr w:type="spellStart"/>
+      <w:r>
+        <w:rPr>
+          <w:rFonts w:asciiTheme="majorHAnsi" w:eastAsia="Times New Roman" w:hAnsiTheme="majorHAnsi" w:cstheme="majorHAnsi"/>
+          <w:lang w:eastAsia="es-ES"/>
+        </w:rPr>
+        <w:t>ps</w:t>
       </w:r>
       <w:proofErr w:type="spellEnd"/>
       <w:r>
@@ -2702,6 +2729,13 @@
           <w:lang w:eastAsia="es-ES"/>
         </w:rPr>
         <w:t xml:space="preserve"> &gt;&gt; listado</w:t>
+      </w:r>
+      <w:r>
+        <w:rPr>
+          <w:rFonts w:asciiTheme="majorHAnsi" w:eastAsia="Times New Roman" w:hAnsiTheme="majorHAnsi" w:cstheme="majorHAnsi"/>
+          <w:lang w:eastAsia="es-ES"/>
+        </w:rPr>
+        <w:t xml:space="preserve"> a ese fichero anterior le añades los procesos que hay</w:t>
       </w:r>
     </w:p>
     <w:p>
@@ -2770,6 +2804,22 @@
         </w:rPr>
         <w:t xml:space="preserve"> 2&gt; errores</w:t>
       </w:r>
+      <w:r>
+        <w:rPr>
+          <w:rFonts w:asciiTheme="majorHAnsi" w:eastAsia="Times New Roman" w:hAnsiTheme="majorHAnsi" w:cstheme="majorHAnsi"/>
+          <w:lang w:eastAsia="es-ES"/>
+        </w:rPr>
+        <w:t xml:space="preserve">. Hay que poner el 2 </w:t>
+      </w:r>
+      <w:proofErr w:type="spellStart"/>
+      <w:r>
+        <w:rPr>
+          <w:rFonts w:asciiTheme="majorHAnsi" w:eastAsia="Times New Roman" w:hAnsiTheme="majorHAnsi" w:cstheme="majorHAnsi"/>
+          <w:lang w:eastAsia="es-ES"/>
+        </w:rPr>
+        <w:t>xd</w:t>
+      </w:r>
+      <w:proofErr w:type="spellEnd"/>
     </w:p>
     <w:p>
       <w:pPr>
@@ -2802,37 +2852,24 @@
       <w:pPr>
         <w:rPr>
           <w:rFonts w:asciiTheme="majorHAnsi" w:eastAsia="Times New Roman" w:hAnsiTheme="majorHAnsi" w:cstheme="majorHAnsi"/>
-          <w:lang w:eastAsia="es-ES"/>
-        </w:rPr>
-      </w:pPr>
-      <w:proofErr w:type="spellStart"/>
-      <w:r>
-        <w:rPr>
-          <w:rFonts w:asciiTheme="majorHAnsi" w:eastAsia="Times New Roman" w:hAnsiTheme="majorHAnsi" w:cstheme="majorHAnsi"/>
-          <w:lang w:eastAsia="es-ES"/>
-        </w:rPr>
-        <w:t>cat</w:t>
-      </w:r>
-      <w:proofErr w:type="spellEnd"/>
-      <w:r>
-        <w:rPr>
-          <w:rFonts w:asciiTheme="majorHAnsi" w:eastAsia="Times New Roman" w:hAnsiTheme="majorHAnsi" w:cstheme="majorHAnsi"/>
-          <w:lang w:eastAsia="es-ES"/>
-        </w:rPr>
-        <w:t xml:space="preserve"> </w:t>
-      </w:r>
-      <w:proofErr w:type="spellStart"/>
-      <w:r>
-        <w:rPr>
-          <w:rFonts w:asciiTheme="majorHAnsi" w:eastAsia="Times New Roman" w:hAnsiTheme="majorHAnsi" w:cstheme="majorHAnsi"/>
-          <w:lang w:eastAsia="es-ES"/>
-        </w:rPr>
-        <w:t>alumnosConectados</w:t>
-      </w:r>
-      <w:proofErr w:type="spellEnd"/>
-      <w:r>
-        <w:rPr>
-          <w:rFonts w:asciiTheme="majorHAnsi" w:eastAsia="Times New Roman" w:hAnsiTheme="majorHAnsi" w:cstheme="majorHAnsi"/>
+          <w:bCs/>
+          <w:lang w:eastAsia="es-ES"/>
+        </w:rPr>
+      </w:pPr>
+      <w:proofErr w:type="spellStart"/>
+      <w:r>
+        <w:rPr>
+          <w:rFonts w:asciiTheme="majorHAnsi" w:eastAsia="Times New Roman" w:hAnsiTheme="majorHAnsi" w:cstheme="majorHAnsi"/>
+          <w:bCs/>
+          <w:lang w:eastAsia="es-ES"/>
+        </w:rPr>
+        <w:t>Who</w:t>
+      </w:r>
+      <w:proofErr w:type="spellEnd"/>
+      <w:r>
+        <w:rPr>
+          <w:rFonts w:asciiTheme="majorHAnsi" w:eastAsia="Times New Roman" w:hAnsiTheme="majorHAnsi" w:cstheme="majorHAnsi"/>
+          <w:bCs/>
           <w:lang w:eastAsia="es-ES"/>
         </w:rPr>
         <w:t xml:space="preserve"> | </w:t>
@@ -2841,11 +2878,20 @@
       <w:r>
         <w:rPr>
           <w:rFonts w:asciiTheme="majorHAnsi" w:eastAsia="Times New Roman" w:hAnsiTheme="majorHAnsi" w:cstheme="majorHAnsi"/>
+          <w:bCs/>
           <w:lang w:eastAsia="es-ES"/>
         </w:rPr>
         <w:t>wc</w:t>
       </w:r>
       <w:proofErr w:type="spellEnd"/>
+      <w:r>
+        <w:rPr>
+          <w:rFonts w:asciiTheme="majorHAnsi" w:eastAsia="Times New Roman" w:hAnsiTheme="majorHAnsi" w:cstheme="majorHAnsi"/>
+          <w:bCs/>
+          <w:lang w:eastAsia="es-ES"/>
+        </w:rPr>
+        <w:t xml:space="preserve"> &gt; alumnos.txt </w:t>
+      </w:r>
     </w:p>
     <w:p>
       <w:pPr>
@@ -2913,7 +2959,21 @@
           <w:rFonts w:asciiTheme="majorHAnsi" w:eastAsia="Times New Roman" w:hAnsiTheme="majorHAnsi" w:cstheme="majorHAnsi"/>
           <w:lang w:eastAsia="es-ES"/>
         </w:rPr>
-        <w:t xml:space="preserve"> UO281997|wc</w:t>
+        <w:t xml:space="preserve"> UO</w:t>
+      </w:r>
+      <w:r>
+        <w:rPr>
+          <w:rFonts w:asciiTheme="majorHAnsi" w:eastAsia="Times New Roman" w:hAnsiTheme="majorHAnsi" w:cstheme="majorHAnsi"/>
+          <w:lang w:eastAsia="es-ES"/>
+        </w:rPr>
+        <w:t>285176</w:t>
+      </w:r>
+      <w:r>
+        <w:rPr>
+          <w:rFonts w:asciiTheme="majorHAnsi" w:eastAsia="Times New Roman" w:hAnsiTheme="majorHAnsi" w:cstheme="majorHAnsi"/>
+          <w:lang w:eastAsia="es-ES"/>
+        </w:rPr>
+        <w:t>|wc</w:t>
       </w:r>
     </w:p>
     <w:p>
@@ -2966,7 +3026,6 @@
           <w:b/>
           <w:lang w:eastAsia="es-ES"/>
         </w:rPr>
-        <w:lastRenderedPageBreak/>
         <w:t>9. Cuenta el número de usuarios distintos que se han conectado al sistema en el</w:t>
       </w:r>
       <w:r>
@@ -3036,17 +3095,29 @@
           <w:rFonts w:asciiTheme="majorHAnsi" w:eastAsia="Times New Roman" w:hAnsiTheme="majorHAnsi" w:cstheme="majorHAnsi"/>
           <w:lang w:eastAsia="es-ES"/>
         </w:rPr>
-        <w:t xml:space="preserve"> &gt; </w:t>
-      </w:r>
-      <w:proofErr w:type="spellStart"/>
-      <w:r>
-        <w:rPr>
-          <w:rFonts w:asciiTheme="majorHAnsi" w:eastAsia="Times New Roman" w:hAnsiTheme="majorHAnsi" w:cstheme="majorHAnsi"/>
-          <w:lang w:eastAsia="es-ES"/>
-        </w:rPr>
-        <w:t>contenioFichero</w:t>
-      </w:r>
-      <w:proofErr w:type="spellEnd"/>
+        <w:t xml:space="preserve"> </w:t>
+      </w:r>
+      <w:r>
+        <w:rPr>
+          <w:rFonts w:asciiTheme="majorHAnsi" w:eastAsia="Times New Roman" w:hAnsiTheme="majorHAnsi" w:cstheme="majorHAnsi"/>
+          <w:lang w:eastAsia="es-ES"/>
+        </w:rPr>
+        <w:t xml:space="preserve">directorio </w:t>
+      </w:r>
+      <w:r>
+        <w:rPr>
+          <w:rFonts w:asciiTheme="majorHAnsi" w:eastAsia="Times New Roman" w:hAnsiTheme="majorHAnsi" w:cstheme="majorHAnsi"/>
+          <w:lang w:eastAsia="es-ES"/>
+        </w:rPr>
+        <w:t xml:space="preserve">&gt; </w:t>
+      </w:r>
+      <w:r>
+        <w:rPr>
+          <w:rFonts w:asciiTheme="majorHAnsi" w:eastAsia="Times New Roman" w:hAnsiTheme="majorHAnsi" w:cstheme="majorHAnsi"/>
+          <w:lang w:eastAsia="es-ES"/>
+        </w:rPr>
+        <w:t>fichero.txt</w:t>
+      </w:r>
     </w:p>
     <w:p>
       <w:pPr>
@@ -3414,6 +3485,63 @@
           <w:lang w:eastAsia="es-ES"/>
         </w:rPr>
       </w:pPr>
+      <w:proofErr w:type="spellStart"/>
+      <w:r>
+        <w:rPr>
+          <w:rFonts w:asciiTheme="majorHAnsi" w:eastAsia="Times New Roman" w:hAnsiTheme="majorHAnsi" w:cstheme="majorHAnsi"/>
+          <w:lang w:eastAsia="es-ES"/>
+        </w:rPr>
+        <w:t>Cat</w:t>
+      </w:r>
+      <w:proofErr w:type="spellEnd"/>
+      <w:r>
+        <w:rPr>
+          <w:rFonts w:asciiTheme="majorHAnsi" w:eastAsia="Times New Roman" w:hAnsiTheme="majorHAnsi" w:cstheme="majorHAnsi"/>
+          <w:lang w:eastAsia="es-ES"/>
+        </w:rPr>
+        <w:t xml:space="preserve"> /</w:t>
+      </w:r>
+      <w:proofErr w:type="spellStart"/>
+      <w:r>
+        <w:rPr>
+          <w:rFonts w:asciiTheme="majorHAnsi" w:eastAsia="Times New Roman" w:hAnsiTheme="majorHAnsi" w:cstheme="majorHAnsi"/>
+          <w:lang w:eastAsia="es-ES"/>
+        </w:rPr>
+        <w:t>etc</w:t>
+      </w:r>
+      <w:proofErr w:type="spellEnd"/>
+      <w:r>
+        <w:rPr>
+          <w:rFonts w:asciiTheme="majorHAnsi" w:eastAsia="Times New Roman" w:hAnsiTheme="majorHAnsi" w:cstheme="majorHAnsi"/>
+          <w:lang w:eastAsia="es-ES"/>
+        </w:rPr>
+        <w:t>/</w:t>
+      </w:r>
+      <w:proofErr w:type="spellStart"/>
+      <w:r>
+        <w:rPr>
+          <w:rFonts w:asciiTheme="majorHAnsi" w:eastAsia="Times New Roman" w:hAnsiTheme="majorHAnsi" w:cstheme="majorHAnsi"/>
+          <w:lang w:eastAsia="es-ES"/>
+        </w:rPr>
+        <w:t>groups</w:t>
+      </w:r>
+      <w:proofErr w:type="spellEnd"/>
+      <w:r>
+        <w:rPr>
+          <w:rFonts w:asciiTheme="majorHAnsi" w:eastAsia="Times New Roman" w:hAnsiTheme="majorHAnsi" w:cstheme="majorHAnsi"/>
+          <w:lang w:eastAsia="es-ES"/>
+        </w:rPr>
+        <w:t xml:space="preserve"> | </w:t>
+      </w:r>
+      <w:proofErr w:type="spellStart"/>
+      <w:r>
+        <w:rPr>
+          <w:rFonts w:asciiTheme="majorHAnsi" w:eastAsia="Times New Roman" w:hAnsiTheme="majorHAnsi" w:cstheme="majorHAnsi"/>
+          <w:lang w:eastAsia="es-ES"/>
+        </w:rPr>
+        <w:t>wc</w:t>
+      </w:r>
+      <w:proofErr w:type="spellEnd"/>
     </w:p>
     <w:p>
       <w:pPr>
@@ -3722,6 +3850,7 @@
           <w:rFonts w:asciiTheme="majorHAnsi" w:eastAsia="Times New Roman" w:hAnsiTheme="majorHAnsi" w:cstheme="majorHAnsi"/>
           <w:lang w:eastAsia="es-ES"/>
         </w:rPr>
+        <w:lastRenderedPageBreak/>
         <w:t>Finger</w:t>
       </w:r>
       <w:proofErr w:type="spellEnd"/>
@@ -3763,9 +3892,35 @@
           <w:b/>
           <w:lang w:eastAsia="es-ES"/>
         </w:rPr>
-        <w:lastRenderedPageBreak/>
         <w:br/>
         <w:t>21. Crea un fichero que contenga el contenido del directorio raíz denominado RAIZ.</w:t>
+      </w:r>
+    </w:p>
+    <w:p>
+      <w:pPr>
+        <w:rPr>
+          <w:rFonts w:asciiTheme="majorHAnsi" w:eastAsia="Times New Roman" w:hAnsiTheme="majorHAnsi" w:cstheme="majorHAnsi"/>
+          <w:bCs/>
+          <w:lang w:eastAsia="es-ES"/>
+        </w:rPr>
+      </w:pPr>
+      <w:proofErr w:type="spellStart"/>
+      <w:r>
+        <w:rPr>
+          <w:rFonts w:asciiTheme="majorHAnsi" w:eastAsia="Times New Roman" w:hAnsiTheme="majorHAnsi" w:cstheme="majorHAnsi"/>
+          <w:bCs/>
+          <w:lang w:eastAsia="es-ES"/>
+        </w:rPr>
+        <w:t>Ls</w:t>
+      </w:r>
+      <w:proofErr w:type="spellEnd"/>
+      <w:r>
+        <w:rPr>
+          <w:rFonts w:asciiTheme="majorHAnsi" w:eastAsia="Times New Roman" w:hAnsiTheme="majorHAnsi" w:cstheme="majorHAnsi"/>
+          <w:bCs/>
+          <w:lang w:eastAsia="es-ES"/>
+        </w:rPr>
+        <w:t xml:space="preserve"> / RAIZ</w:t>
       </w:r>
     </w:p>
     <w:p>

</xml_diff>